<commit_message>
Fix templates and LaTeX
</commit_message>
<xml_diff>
--- a/examples/reference/generated/reference.docx
+++ b/examples/reference/generated/reference.docx
@@ -215,6 +215,84 @@
         <w:rPr>
           <w:rStyle w:val="FunctionTok"/>
         </w:rPr>
+        <w:t xml:space="preserve">all </w:t>
+      </w:r>
+      <w:r>
+        <w:rPr>
+          <w:rStyle w:val="KeywordTok"/>
+        </w:rPr>
+        <w:t xml:space="preserve">:</w:t>
+      </w:r>
+      <w:r>
+        <w:rPr>
+          <w:rStyle w:val="AttributeTok"/>
+        </w:rPr>
+        <w:t xml:space="preserve"> </w:t>
+      </w:r>
+      <w:r>
+        <w:rPr>
+          <w:rStyle w:val="KeywordTok"/>
+        </w:rPr>
+        <w:t xml:space="preserve">[</w:t>
+      </w:r>
+      <w:r>
+        <w:rPr>
+          <w:rStyle w:val="AttributeTok"/>
+        </w:rPr>
+        <w:t xml:space="preserve">docx</w:t>
+      </w:r>
+      <w:r>
+        <w:rPr>
+          <w:rStyle w:val="KeywordTok"/>
+        </w:rPr>
+        <w:t xml:space="preserve">,</w:t>
+      </w:r>
+      <w:r>
+        <w:rPr>
+          <w:rStyle w:val="AttributeTok"/>
+        </w:rPr>
+        <w:t xml:space="preserve"> epub</w:t>
+      </w:r>
+      <w:r>
+        <w:rPr>
+          <w:rStyle w:val="KeywordTok"/>
+        </w:rPr>
+        <w:t xml:space="preserve">,</w:t>
+      </w:r>
+      <w:r>
+        <w:rPr>
+          <w:rStyle w:val="AttributeTok"/>
+        </w:rPr>
+        <w:t xml:space="preserve"> html</w:t>
+      </w:r>
+      <w:r>
+        <w:rPr>
+          <w:rStyle w:val="KeywordTok"/>
+        </w:rPr>
+        <w:t xml:space="preserve">,</w:t>
+      </w:r>
+      <w:r>
+        <w:rPr>
+          <w:rStyle w:val="AttributeTok"/>
+        </w:rPr>
+        <w:t xml:space="preserve"> pdf</w:t>
+      </w:r>
+      <w:r>
+        <w:rPr>
+          <w:rStyle w:val="KeywordTok"/>
+        </w:rPr>
+        <w:t xml:space="preserve">]</w:t>
+      </w:r>
+      <w:r>
+        <w:br/>
+      </w:r>
+      <w:r>
+        <w:br/>
+      </w:r>
+      <w:r>
+        <w:rPr>
+          <w:rStyle w:val="FunctionTok"/>
+        </w:rPr>
         <w:t xml:space="preserve">targets</w:t>
       </w:r>
       <w:r>
@@ -1422,7 +1500,7 @@
               <a:graphicData uri="http://schemas.openxmlformats.org/drawingml/2006/picture">
                 <pic:pic>
                   <pic:nvPicPr>
-                    <pic:cNvPr id="0" name="hmjtlnelcybwxhhthsss"/>
+                    <pic:cNvPr id="0" name="acgqaobmmxcelrmoknjd"/>
                     <pic:cNvPicPr/>
                   </pic:nvPicPr>
                   <pic:blipFill>
@@ -1682,15 +1760,56 @@
     </w:tbl>
     <w:p>
       <w:pPr>
+        <w:pStyle w:val="Heading2"/>
+        <w:jc w:val="both"/>
+      </w:pPr>
+      <w:bookmarkStart w:id="37" w:name="latex-math-equations"/>
+      <w:r>
+        <w:t xml:space="preserve">LaTeX math equations</w:t>
+      </w:r>
+      <w:bookmarkEnd w:id="37"/>
+    </w:p>
+    <w:p>
+      <w:pPr>
+        <w:pStyle w:val="FirstParagraph"/>
+        <w:jc w:val="both"/>
+      </w:pPr>
+      <w:r>
+        <w:t xml:space="preserve">You can insert</w:t>
+      </w:r>
+      <w:r>
+        <w:t xml:space="preserve"> </w:t>
+      </w:r>
+      <w:r>
+        <w:t xml:space="preserve"> </w:t>
+      </w:r>
+      <w:r>
+        <w:t xml:space="preserve">inside the text :</w:t>
+      </w:r>
+      <w:r>
+        <w:t xml:space="preserve"> </w:t>
+      </w:r>
+      <w:r>
+        <w:t xml:space="preserve">. For bigger equations, math blocks can be used :</w:t>
+      </w:r>
+    </w:p>
+    <w:p>
+      <w:pPr>
+        <w:pStyle w:val="Corpsdetexte"/>
+        <w:jc w:val="both"/>
+      </w:pPr>
+    </w:p>
+    <w:p>
+      <w:pPr>
         <w:pStyle w:val="Heading1"/>
         <w:pageBreakBefore/>
         <w:jc w:val="both"/>
       </w:pPr>
-      <w:bookmarkStart w:id="37" w:name="templates"/>
+      <w:bookmarkStart w:id="38" w:name="templates"/>
       <w:r>
         <w:t xml:space="preserve">Templates</w:t>
       </w:r>
-      <w:bookmarkEnd w:id="37"/>
+      <w:bookmarkEnd w:id="38"/>
     </w:p>
     <w:p>
       <w:pPr>
@@ -1780,7 +1899,7 @@
         <w:t xml:space="preserve"> </w:t>
       </w:r>
       <w:r>
-        <w:t xml:space="preserve">: 19/06/2020</w:t>
+        <w:t xml:space="preserve">: 21/06/2020</w:t>
       </w:r>
     </w:p>
     <w:p>
@@ -1802,7 +1921,7 @@
         <w:t xml:space="preserve"> </w:t>
       </w:r>
       <w:r>
-        <w:t xml:space="preserve">: 19/06/2020 17:20:42</w:t>
+        <w:t xml:space="preserve">: 21/06/2020 11:15:06</w:t>
       </w:r>
     </w:p>
     <w:p>
@@ -1824,7 +1943,7 @@
         <w:t xml:space="preserve"> </w:t>
       </w:r>
       <w:r>
-        <w:t xml:space="preserve">: 17:20:42</w:t>
+        <w:t xml:space="preserve">: 11:15:06</w:t>
       </w:r>
     </w:p>
     <w:p>
@@ -1846,7 +1965,7 @@
         <w:t xml:space="preserve"> </w:t>
       </w:r>
       <w:r>
-        <w:t xml:space="preserve">: 17:20</w:t>
+        <w:t xml:space="preserve">: 11:15</w:t>
       </w:r>
     </w:p>
     <w:p>
@@ -1854,11 +1973,11 @@
         <w:pStyle w:val="Heading2"/>
         <w:jc w:val="both"/>
       </w:pPr>
-      <w:bookmarkStart w:id="38" w:name="counters"/>
+      <w:bookmarkStart w:id="39" w:name="counters"/>
       <w:r>
         <w:t xml:space="preserve">Counters</w:t>
       </w:r>
-      <w:bookmarkEnd w:id="38"/>
+      <w:bookmarkEnd w:id="39"/>
     </w:p>
     <w:p>
       <w:pPr>
@@ -1941,11 +2060,11 @@
         <w:pStyle w:val="Heading2"/>
         <w:jc w:val="both"/>
       </w:pPr>
-      <w:bookmarkStart w:id="39" w:name="variables"/>
+      <w:bookmarkStart w:id="40" w:name="variables"/>
       <w:r>
         <w:t xml:space="preserve">Variables</w:t>
       </w:r>
-      <w:bookmarkEnd w:id="39"/>
+      <w:bookmarkEnd w:id="40"/>
     </w:p>
     <w:p>
       <w:pPr>
@@ -1971,6 +2090,45 @@
         <w:rPr>
           <w:rStyle w:val="VerbatimChar"/>
         </w:rPr>
+        <w:t xml:space="preserve">%</w:t>
+      </w:r>
+      <w:r>
+        <w:t xml:space="preserve"> </w:t>
+      </w:r>
+      <w:r>
+        <w:rPr>
+          <w:rStyle w:val="VerbatimChar"/>
+        </w:rPr>
+        <w:t xml:space="preserve">var_name:set:value</w:t>
+      </w:r>
+      <w:r>
+        <w:t xml:space="preserve"> </w:t>
+      </w:r>
+      <w:r>
+        <w:rPr>
+          <w:rStyle w:val="VerbatimChar"/>
+        </w:rPr>
+        <w:t xml:space="preserve">%</w:t>
+      </w:r>
+      <w:r>
+        <w:t xml:space="preserve"> </w:t>
+      </w:r>
+      <w:r>
+        <w:rPr>
+          <w:rStyle w:val="VerbatimChar"/>
+        </w:rPr>
+        <w:t xml:space="preserve">}</w:t>
+      </w:r>
+      <w:r>
+        <w:t xml:space="preserve">. In this example, we will use is to store a name with</w:t>
+      </w:r>
+      <w:r>
+        <w:t xml:space="preserve"> </w:t>
+      </w:r>
+      <w:r>
+        <w:rPr>
+          <w:rStyle w:val="VerbatimChar"/>
+        </w:rPr>
         <w:t xml:space="preserve">{</w:t>
       </w:r>
       <w:r>
@@ -1980,7 +2138,7 @@
         <w:rPr>
           <w:rStyle w:val="VerbatimChar"/>
         </w:rPr>
-        <w:t xml:space="preserve">var_name:set:value</w:t>
+        <w:t xml:space="preserve">%</w:t>
       </w:r>
       <w:r>
         <w:t xml:space="preserve"> </w:t>
@@ -1989,19 +2147,85 @@
         <w:rPr>
           <w:rStyle w:val="VerbatimChar"/>
         </w:rPr>
+        <w:t xml:space="preserve">name1:set:The Great Warrior Kron</w:t>
+      </w:r>
+      <w:r>
+        <w:t xml:space="preserve"> </w:t>
+      </w:r>
+      <w:r>
+        <w:rPr>
+          <w:rStyle w:val="VerbatimChar"/>
+        </w:rPr>
+        <w:t xml:space="preserve">%</w:t>
+      </w:r>
+      <w:r>
+        <w:t xml:space="preserve"> </w:t>
+      </w:r>
+      <w:r>
+        <w:rPr>
+          <w:rStyle w:val="VerbatimChar"/>
+        </w:rPr>
         <w:t xml:space="preserve">}</w:t>
       </w:r>
       <w:r>
+        <w:t xml:space="preserve">.</w:t>
+      </w:r>
+    </w:p>
+    <w:p>
+      <w:pPr>
+        <w:pStyle w:val="Corpsdetexte"/>
+        <w:jc w:val="both"/>
+      </w:pPr>
+      <w:r>
+        <w:t xml:space="preserve">It can then be used multiple times :</w:t>
+      </w:r>
+      <w:r>
+        <w:t xml:space="preserve"> </w:t>
+      </w:r>
+      <w:r>
+        <w:rPr>
+          <w:b/>
+        </w:rPr>
+        <w:t xml:space="preserve">The Great Warrior Kron</w:t>
+      </w:r>
+      <w:r>
+        <w:t xml:space="preserve"> </w:t>
+      </w:r>
+      <w:r>
+        <w:t xml:space="preserve">is great, and The Great Warrior Kron is a warrior. And this paragraph doesn’t even used the name of</w:t>
+      </w:r>
+      <w:r>
+        <w:t xml:space="preserve"> </w:t>
+      </w:r>
+      <w:r>
+        <w:rPr>
+          <w:i/>
+        </w:rPr>
+        <w:t xml:space="preserve">The Great Warrior Kron</w:t>
+      </w:r>
+      <w:r>
+        <w:t xml:space="preserve">.</w:t>
+      </w:r>
+    </w:p>
+    <w:p>
+      <w:pPr>
+        <w:pStyle w:val="Corpsdetexte"/>
+        <w:jc w:val="both"/>
+      </w:pPr>
+      <w:r>
+        <w:t xml:space="preserve">All the variables defined in the configuration file can be used in the document : This document used the font opensans, with the theme github, and is writen by webalorn. The chapters are</w:t>
+      </w:r>
+      <w:r>
         <w:t xml:space="preserve"> </w:t>
       </w:r>
       <w:r>
         <w:rPr>
           <w:rStyle w:val="VerbatimChar"/>
         </w:rPr>
-        <w:t xml:space="preserve">}</w:t>
-      </w:r>
-      <w:r>
-        <w:t xml:space="preserve">. In this example, we will use is to store a name with</w:t>
+        <w:t xml:space="preserve">book.md, next_chapter.md</w:t>
+      </w:r>
+      <w:r>
+        <w:t xml:space="preserve">. Keywords are not set in the configuration file :</w:t>
       </w:r>
       <w:r>
         <w:t xml:space="preserve"> </w:t>
@@ -2010,7 +2234,19 @@
         <w:rPr>
           <w:rStyle w:val="VerbatimChar"/>
         </w:rPr>
-        <w:t xml:space="preserve">{</w:t>
+        <w:t xml:space="preserve">None</w:t>
+      </w:r>
+      <w:r>
+        <w:t xml:space="preserve">.</w:t>
+      </w:r>
+    </w:p>
+    <w:p>
+      <w:pPr>
+        <w:pStyle w:val="Corpsdetexte"/>
+        <w:jc w:val="both"/>
+      </w:pPr>
+      <w:r>
+        <w:t xml:space="preserve">You can use your own variables, by setting them under</w:t>
       </w:r>
       <w:r>
         <w:t xml:space="preserve"> </w:t>
@@ -2019,7 +2255,13 @@
         <w:rPr>
           <w:rStyle w:val="VerbatimChar"/>
         </w:rPr>
-        <w:t xml:space="preserve">{</w:t>
+        <w:t xml:space="preserve">variables</w:t>
+      </w:r>
+      <w:r>
+        <w:t xml:space="preserve"> </w:t>
+      </w:r>
+      <w:r>
+        <w:t xml:space="preserve">in the configuraiton file : This is a custom variable, and</w:t>
       </w:r>
       <w:r>
         <w:t xml:space="preserve"> </w:t>
@@ -2028,25 +2270,7 @@
         <w:rPr>
           <w:rStyle w:val="VerbatimChar"/>
         </w:rPr>
-        <w:t xml:space="preserve">name1:set:The Great Warrior Kron</w:t>
-      </w:r>
-      <w:r>
-        <w:t xml:space="preserve"> </w:t>
-      </w:r>
-      <w:r>
-        <w:rPr>
-          <w:rStyle w:val="VerbatimChar"/>
-        </w:rPr>
-        <w:t xml:space="preserve">}</w:t>
-      </w:r>
-      <w:r>
-        <w:t xml:space="preserve"> </w:t>
-      </w:r>
-      <w:r>
-        <w:rPr>
-          <w:rStyle w:val="VerbatimChar"/>
-        </w:rPr>
-        <w:t xml:space="preserve">}</w:t>
+        <w:t xml:space="preserve">item1, item2, item3</w:t>
       </w:r>
       <w:r>
         <w:t xml:space="preserve">.</w:t>
@@ -2054,119 +2278,14 @@
     </w:p>
     <w:p>
       <w:pPr>
-        <w:pStyle w:val="Corpsdetexte"/>
-        <w:jc w:val="both"/>
-      </w:pPr>
-      <w:r>
-        <w:t xml:space="preserve">It can then be used multiple times :</w:t>
-      </w:r>
-      <w:r>
-        <w:t xml:space="preserve"> </w:t>
-      </w:r>
-      <w:r>
-        <w:rPr>
-          <w:b/>
-        </w:rPr>
-        <w:t xml:space="preserve">The Great Warrior Kron</w:t>
-      </w:r>
-      <w:r>
-        <w:t xml:space="preserve"> </w:t>
-      </w:r>
-      <w:r>
-        <w:t xml:space="preserve">is great, and The Great Warrior Kron is a warrior. And this paragraph doesn’t even used the name of</w:t>
-      </w:r>
-      <w:r>
-        <w:t xml:space="preserve"> </w:t>
-      </w:r>
-      <w:r>
-        <w:rPr>
-          <w:i/>
-        </w:rPr>
-        <w:t xml:space="preserve">The Great Warrior Kron</w:t>
-      </w:r>
-      <w:r>
-        <w:t xml:space="preserve">.</w:t>
-      </w:r>
-    </w:p>
-    <w:p>
-      <w:pPr>
-        <w:pStyle w:val="Corpsdetexte"/>
-        <w:jc w:val="both"/>
-      </w:pPr>
-      <w:r>
-        <w:t xml:space="preserve">All the variables defined in the configuration file can be used in the document : This document used the font opensans, with the theme github, and is writen by webalorn. The chapters are</w:t>
-      </w:r>
-      <w:r>
-        <w:t xml:space="preserve"> </w:t>
-      </w:r>
-      <w:r>
-        <w:rPr>
-          <w:rStyle w:val="VerbatimChar"/>
-        </w:rPr>
-        <w:t xml:space="preserve">book.md, next_chapter.md</w:t>
-      </w:r>
-      <w:r>
-        <w:t xml:space="preserve">. Keywords are not set in the configuration file :</w:t>
-      </w:r>
-      <w:r>
-        <w:t xml:space="preserve"> </w:t>
-      </w:r>
-      <w:r>
-        <w:rPr>
-          <w:rStyle w:val="VerbatimChar"/>
-        </w:rPr>
-        <w:t xml:space="preserve">None</w:t>
-      </w:r>
-      <w:r>
-        <w:t xml:space="preserve">.</w:t>
-      </w:r>
-    </w:p>
-    <w:p>
-      <w:pPr>
-        <w:pStyle w:val="Corpsdetexte"/>
-        <w:jc w:val="both"/>
-      </w:pPr>
-      <w:r>
-        <w:t xml:space="preserve">You can use your own variables, by setting them under</w:t>
-      </w:r>
-      <w:r>
-        <w:t xml:space="preserve"> </w:t>
-      </w:r>
-      <w:r>
-        <w:rPr>
-          <w:rStyle w:val="VerbatimChar"/>
-        </w:rPr>
-        <w:t xml:space="preserve">variables</w:t>
-      </w:r>
-      <w:r>
-        <w:t xml:space="preserve"> </w:t>
-      </w:r>
-      <w:r>
-        <w:t xml:space="preserve">in the configuraiton file : This is a custom variable, and</w:t>
-      </w:r>
-      <w:r>
-        <w:t xml:space="preserve"> </w:t>
-      </w:r>
-      <w:r>
-        <w:rPr>
-          <w:rStyle w:val="VerbatimChar"/>
-        </w:rPr>
-        <w:t xml:space="preserve">item1, item2, item3</w:t>
-      </w:r>
-      <w:r>
-        <w:t xml:space="preserve">.</w:t>
-      </w:r>
-    </w:p>
-    <w:p>
-      <w:pPr>
         <w:pStyle w:val="Heading2"/>
         <w:jc w:val="both"/>
       </w:pPr>
-      <w:bookmarkStart w:id="40" w:name="sep"/>
+      <w:bookmarkStart w:id="41" w:name="sep"/>
       <w:r>
         <w:t xml:space="preserve">Sep</w:t>
       </w:r>
-      <w:bookmarkEnd w:id="40"/>
+      <w:bookmarkEnd w:id="41"/>
     </w:p>
     <w:p>
       <w:pPr>
@@ -2210,11 +2329,11 @@
         <w:pStyle w:val="Heading2"/>
         <w:jc w:val="both"/>
       </w:pPr>
-      <w:bookmarkStart w:id="41" w:name="skip"/>
+      <w:bookmarkStart w:id="42" w:name="skip"/>
       <w:r>
         <w:t xml:space="preserve">Skip</w:t>
       </w:r>
-      <w:bookmarkEnd w:id="41"/>
+      <w:bookmarkEnd w:id="42"/>
     </w:p>
     <w:p>
       <w:pPr>
@@ -2257,11 +2376,11 @@
         <w:pStyle w:val="Heading2"/>
         <w:jc w:val="both"/>
       </w:pPr>
-      <w:bookmarkStart w:id="42" w:name="include"/>
+      <w:bookmarkStart w:id="43" w:name="include"/>
       <w:r>
         <w:t xml:space="preserve">Include</w:t>
       </w:r>
-      <w:bookmarkEnd w:id="42"/>
+      <w:bookmarkEnd w:id="43"/>
     </w:p>
     <w:p>
       <w:pPr>
@@ -2295,11 +2414,11 @@
         <w:pStyle w:val="Heading2"/>
         <w:jc w:val="both"/>
       </w:pPr>
-      <w:bookmarkStart w:id="43" w:name="font-size-and-color"/>
+      <w:bookmarkStart w:id="44" w:name="font-size-and-color"/>
       <w:r>
         <w:t xml:space="preserve">Font, size and color</w:t>
       </w:r>
-      <w:bookmarkEnd w:id="43"/>
+      <w:bookmarkEnd w:id="44"/>
     </w:p>
     <w:p>
       <w:pPr>
@@ -2325,8 +2444,8 @@
         <w:t xml:space="preserve">font. Do not insert templates to change the font, the color or the size in the middle of a paragraph, it can cause bugs. Use pure html if you really want to do it. Font template must be used on a line without leading or trailing spaces and without any other template, include font templates.</w:t>
       </w:r>
     </w:p>
-    <w:bookmarkStart w:id="44" w:name="cezkypeubyorbnj"/>
-    <w:bookmarkEnd w:id="44"/>
+    <w:bookmarkStart w:id="45" w:name="aisbomqmmstkbup"/>
+    <w:bookmarkEnd w:id="45"/>
     <w:p>
       <w:pPr>
         <w:pStyle w:val="Corpsdetexte"/>
@@ -2351,8 +2470,8 @@
         <w:t xml:space="preserve">! Now I can change the color.</w:t>
       </w:r>
     </w:p>
-    <w:bookmarkStart w:id="45" w:name="dmpnvogzwoyjrec"/>
-    <w:bookmarkEnd w:id="45"/>
+    <w:bookmarkStart w:id="46" w:name="vodzfwrcjnkjqdf"/>
+    <w:bookmarkEnd w:id="46"/>
     <w:p>
       <w:pPr>
         <w:pStyle w:val="Corpsdetexte"/>
@@ -2362,8 +2481,8 @@
         <w:t xml:space="preserve">This text is now in blue. But I can make it bigger.</w:t>
       </w:r>
     </w:p>
-    <w:bookmarkStart w:id="46" w:name="syzjllzqfixqkvs"/>
-    <w:bookmarkEnd w:id="46"/>
+    <w:bookmarkStart w:id="47" w:name="vgmdlaqouzchcqw"/>
+    <w:bookmarkEnd w:id="47"/>
     <w:p>
       <w:pPr>
         <w:pStyle w:val="Corpsdetexte"/>
@@ -2373,22 +2492,22 @@
         <w:t xml:space="preserve">This is a bigger text, indeed. But before going to the next section, I will reset all the text properties.</w:t>
       </w:r>
     </w:p>
-    <w:bookmarkStart w:id="47" w:name="qrpflnpwrbepyip"/>
-    <w:bookmarkEnd w:id="47"/>
-    <w:bookmarkStart w:id="48" w:name="nrhnbwrcapozghw"/>
+    <w:bookmarkStart w:id="48" w:name="ejpuxenijforwcx"/>
     <w:bookmarkEnd w:id="48"/>
-    <w:bookmarkStart w:id="49" w:name="nvgzelohvdljgza"/>
+    <w:bookmarkStart w:id="49" w:name="elmupmjujilfjgw"/>
     <w:bookmarkEnd w:id="49"/>
+    <w:bookmarkStart w:id="50" w:name="mjmfhpjymhisjcz"/>
+    <w:bookmarkEnd w:id="50"/>
     <w:p>
       <w:pPr>
         <w:pStyle w:val="Heading2"/>
         <w:jc w:val="both"/>
       </w:pPr>
-      <w:bookmarkStart w:id="50" w:name="conditions"/>
+      <w:bookmarkStart w:id="51" w:name="conditions"/>
       <w:r>
         <w:t xml:space="preserve">Conditions</w:t>
       </w:r>
-      <w:bookmarkEnd w:id="50"/>
+      <w:bookmarkEnd w:id="51"/>
     </w:p>
     <w:p>
       <w:pPr>
@@ -2409,7 +2528,7 @@
         <w:jc w:val="both"/>
       </w:pPr>
       <w:r>
-        <w:t xml:space="preserve">2 + 2 = 2 ? Non…</w:t>
+        <w:t xml:space="preserve">2 + 2 = 2 ?</w:t>
       </w:r>
     </w:p>
     <w:p>
@@ -2422,7 +2541,7 @@
         <w:jc w:val="both"/>
       </w:pPr>
       <w:r>
-        <w:t xml:space="preserve">2 + 2 = 4 ? OUI !</w:t>
+        <w:t xml:space="preserve">2 + 2 = 4 ? OUI ! : else : Non…</w:t>
       </w:r>
     </w:p>
     <w:p>
@@ -2431,11 +2550,11 @@
         <w:pageBreakBefore/>
         <w:jc w:val="both"/>
       </w:pPr>
-      <w:bookmarkStart w:id="51" w:name="second-markdown-document"/>
+      <w:bookmarkStart w:id="52" w:name="second-markdown-document"/>
       <w:r>
         <w:t xml:space="preserve">Second markdown document</w:t>
       </w:r>
-      <w:bookmarkEnd w:id="51"/>
+      <w:bookmarkEnd w:id="52"/>
     </w:p>
     <w:p>
       <w:pPr>

</xml_diff>